<commit_message>
added relationships atempt and fixed some queries
</commit_message>
<xml_diff>
--- a/NEO4J/Rapport_NEO4J_GARDIN_OTTENSEN_GARNIER_KACHKACHI.docx
+++ b/NEO4J/Rapport_NEO4J_GARDIN_OTTENSEN_GARNIER_KACHKACHI.docx
@@ -476,7 +476,23 @@
           <w:sz w:val="22"/>
           <w:szCs w:val="22"/>
         </w:rPr>
-        <w:t>The first step is to convert our Json file to a csv one. The pyhton library pandas can be used to this end.</w:t>
+        <w:t xml:space="preserve">The first step is to convert our Json file to a csv one. The </w:t>
+      </w:r>
+      <w:proofErr w:type="spellStart"/>
+      <w:r>
+        <w:rPr>
+          <w:sz w:val="22"/>
+          <w:szCs w:val="22"/>
+        </w:rPr>
+        <w:t>pyhton</w:t>
+      </w:r>
+      <w:proofErr w:type="spellEnd"/>
+      <w:r>
+        <w:rPr>
+          <w:sz w:val="22"/>
+          <w:szCs w:val="22"/>
+        </w:rPr>
+        <w:t xml:space="preserve"> library pandas can be used to this end.</w:t>
       </w:r>
     </w:p>
     <w:p>
@@ -494,7 +510,86 @@
           <w:szCs w:val="22"/>
         </w:rPr>
         <w:br/>
-        <w:t>First we import the json file as as dataframe using the read_json method of pandas.</w:t>
+      </w:r>
+      <w:proofErr w:type="gramStart"/>
+      <w:r>
+        <w:rPr>
+          <w:sz w:val="22"/>
+          <w:szCs w:val="22"/>
+        </w:rPr>
+        <w:t>First</w:t>
+      </w:r>
+      <w:proofErr w:type="gramEnd"/>
+      <w:r>
+        <w:rPr>
+          <w:sz w:val="22"/>
+          <w:szCs w:val="22"/>
+        </w:rPr>
+        <w:t xml:space="preserve"> we import the </w:t>
+      </w:r>
+      <w:proofErr w:type="spellStart"/>
+      <w:r>
+        <w:rPr>
+          <w:sz w:val="22"/>
+          <w:szCs w:val="22"/>
+        </w:rPr>
+        <w:t>json</w:t>
+      </w:r>
+      <w:proofErr w:type="spellEnd"/>
+      <w:r>
+        <w:rPr>
+          <w:sz w:val="22"/>
+          <w:szCs w:val="22"/>
+        </w:rPr>
+        <w:t xml:space="preserve"> file as </w:t>
+      </w:r>
+      <w:proofErr w:type="spellStart"/>
+      <w:r>
+        <w:rPr>
+          <w:sz w:val="22"/>
+          <w:szCs w:val="22"/>
+        </w:rPr>
+        <w:t>as</w:t>
+      </w:r>
+      <w:proofErr w:type="spellEnd"/>
+      <w:r>
+        <w:rPr>
+          <w:sz w:val="22"/>
+          <w:szCs w:val="22"/>
+        </w:rPr>
+        <w:t xml:space="preserve"> </w:t>
+      </w:r>
+      <w:proofErr w:type="spellStart"/>
+      <w:r>
+        <w:rPr>
+          <w:sz w:val="22"/>
+          <w:szCs w:val="22"/>
+        </w:rPr>
+        <w:t>dataframe</w:t>
+      </w:r>
+      <w:proofErr w:type="spellEnd"/>
+      <w:r>
+        <w:rPr>
+          <w:sz w:val="22"/>
+          <w:szCs w:val="22"/>
+        </w:rPr>
+        <w:t xml:space="preserve"> using the </w:t>
+      </w:r>
+      <w:proofErr w:type="spellStart"/>
+      <w:r>
+        <w:rPr>
+          <w:sz w:val="22"/>
+          <w:szCs w:val="22"/>
+        </w:rPr>
+        <w:t>read_json</w:t>
+      </w:r>
+      <w:proofErr w:type="spellEnd"/>
+      <w:r>
+        <w:rPr>
+          <w:sz w:val="22"/>
+          <w:szCs w:val="22"/>
+        </w:rPr>
+        <w:t xml:space="preserve"> method of pandas.</w:t>
       </w:r>
     </w:p>
     <w:p>
@@ -508,6 +603,7 @@
       </w:pPr>
       <w:r>
         <w:rPr>
+          <w:noProof/>
           <w:sz w:val="22"/>
           <w:szCs w:val="22"/>
         </w:rPr>
@@ -572,7 +668,23 @@
           <w:sz w:val="22"/>
           <w:szCs w:val="22"/>
         </w:rPr>
-        <w:t>Then we will use the to_csv method to extract the data frame under the csv file</w:t>
+        <w:t xml:space="preserve">Then we will use the </w:t>
+      </w:r>
+      <w:proofErr w:type="spellStart"/>
+      <w:r>
+        <w:rPr>
+          <w:sz w:val="22"/>
+          <w:szCs w:val="22"/>
+        </w:rPr>
+        <w:t>to_csv</w:t>
+      </w:r>
+      <w:proofErr w:type="spellEnd"/>
+      <w:r>
+        <w:rPr>
+          <w:sz w:val="22"/>
+          <w:szCs w:val="22"/>
+        </w:rPr>
+        <w:t xml:space="preserve"> method to extract the data frame under the csv file</w:t>
       </w:r>
     </w:p>
     <w:p>
@@ -596,6 +708,7 @@
       </w:pPr>
       <w:r>
         <w:rPr>
+          <w:noProof/>
           <w:sz w:val="22"/>
           <w:szCs w:val="22"/>
         </w:rPr>
@@ -713,8 +826,17 @@
           <w:szCs w:val="22"/>
         </w:rPr>
         <w:br/>
-        <w:t>First we split the address object into a building, a street and a zipcode</w:t>
-      </w:r>
+        <w:t xml:space="preserve">First we split the address object into a building, a street and a </w:t>
+      </w:r>
+      <w:proofErr w:type="spellStart"/>
+      <w:r>
+        <w:rPr>
+          <w:sz w:val="22"/>
+          <w:szCs w:val="22"/>
+        </w:rPr>
+        <w:t>zipcode</w:t>
+      </w:r>
+      <w:proofErr w:type="spellEnd"/>
       <w:r>
         <w:rPr>
           <w:sz w:val="22"/>
@@ -748,6 +870,7 @@
       </w:pPr>
       <w:r>
         <w:rPr>
+          <w:noProof/>
           <w:sz w:val="22"/>
           <w:szCs w:val="22"/>
         </w:rPr>
@@ -845,6 +968,7 @@
       </w:pPr>
       <w:r>
         <w:rPr>
+          <w:noProof/>
           <w:sz w:val="22"/>
           <w:szCs w:val="22"/>
         </w:rPr>
@@ -941,6 +1065,7 @@
       </w:pPr>
       <w:r>
         <w:rPr>
+          <w:noProof/>
           <w:sz w:val="22"/>
           <w:szCs w:val="22"/>
         </w:rPr>
@@ -1096,6 +1221,7 @@
       </w:pPr>
       <w:r>
         <w:rPr>
+          <w:noProof/>
           <w:sz w:val="22"/>
           <w:szCs w:val="22"/>
         </w:rPr>
@@ -1164,7 +1290,23 @@
           <w:sz w:val="22"/>
           <w:szCs w:val="22"/>
         </w:rPr>
-        <w:t>Then name your database, give it some password and click the create button.</w:t>
+        <w:t xml:space="preserve">Then name your database, give it some </w:t>
+      </w:r>
+      <w:proofErr w:type="gramStart"/>
+      <w:r>
+        <w:rPr>
+          <w:sz w:val="22"/>
+          <w:szCs w:val="22"/>
+        </w:rPr>
+        <w:t>password</w:t>
+      </w:r>
+      <w:proofErr w:type="gramEnd"/>
+      <w:r>
+        <w:rPr>
+          <w:sz w:val="22"/>
+          <w:szCs w:val="22"/>
+        </w:rPr>
+        <w:t xml:space="preserve"> and click the create button.</w:t>
       </w:r>
     </w:p>
     <w:p>
@@ -1192,6 +1334,7 @@
       </w:pPr>
       <w:r>
         <w:rPr>
+          <w:noProof/>
           <w:sz w:val="22"/>
           <w:szCs w:val="22"/>
         </w:rPr>
@@ -1291,7 +1434,15 @@
         </w:rPr>
       </w:pPr>
       <w:r>
-        <w:t>Once the database has been created, click the 3 dots, then open folder and Import, It will open the folder you need to put your csv into.</w:t>
+        <w:t xml:space="preserve">Once the database has been created, click the 3 dots, then open folder and Import, </w:t>
+      </w:r>
+      <w:proofErr w:type="gramStart"/>
+      <w:r>
+        <w:t>It</w:t>
+      </w:r>
+      <w:proofErr w:type="gramEnd"/>
+      <w:r>
+        <w:t xml:space="preserve"> will open the folder you need to put your csv into.</w:t>
       </w:r>
     </w:p>
     <w:p>
@@ -1303,6 +1454,9 @@
     </w:p>
     <w:p>
       <w:r>
+        <w:rPr>
+          <w:noProof/>
+        </w:rPr>
         <w:drawing>
           <wp:inline distT="0" distB="0" distL="0" distR="0" wp14:anchorId="56DD6FA1" wp14:editId="08104FF4">
             <wp:extent cx="4153113" cy="1854295"/>
@@ -1387,6 +1541,319 @@
           <w:szCs w:val="40"/>
         </w:rPr>
         <w:lastRenderedPageBreak/>
+        <w:t>Creating Indexes and Nodes</w:t>
+      </w:r>
+    </w:p>
+    <w:p>
+      <w:pPr>
+        <w:jc w:val="center"/>
+        <w:rPr>
+          <w:color w:val="E36C0A" w:themeColor="accent6" w:themeShade="BF"/>
+          <w:sz w:val="40"/>
+          <w:szCs w:val="40"/>
+        </w:rPr>
+      </w:pPr>
+    </w:p>
+    <w:p>
+      <w:r>
+        <w:t xml:space="preserve">We create indexes for </w:t>
+      </w:r>
+      <w:r>
+        <w:t xml:space="preserve">borough, cuisines and </w:t>
+      </w:r>
+      <w:proofErr w:type="spellStart"/>
+      <w:r>
+        <w:t>zipcodes</w:t>
+      </w:r>
+      <w:proofErr w:type="spellEnd"/>
+      <w:r>
+        <w:t xml:space="preserve">, as well as nodes with all </w:t>
+      </w:r>
+      <w:r>
+        <w:t>columns of the csv as properties</w:t>
+      </w:r>
+      <w:r>
+        <w:t>.</w:t>
+      </w:r>
+      <w:r>
+        <w:rPr>
+          <w:noProof/>
+        </w:rPr>
+        <w:t xml:space="preserve"> </w:t>
+      </w:r>
+      <w:r>
+        <w:drawing>
+          <wp:inline distT="0" distB="0" distL="0" distR="0" wp14:anchorId="15C77238" wp14:editId="1F757E3A">
+            <wp:extent cx="5188217" cy="673135"/>
+            <wp:effectExtent l="0" t="0" r="0" b="0"/>
+            <wp:docPr id="1915625503" name="Image 1" descr="Une image contenant texte, capture d’écran, Police, ligne&#10;&#10;Description générée automatiquement"/>
+            <wp:cNvGraphicFramePr>
+              <a:graphicFrameLocks xmlns:a="http://schemas.openxmlformats.org/drawingml/2006/main" noChangeAspect="1"/>
+            </wp:cNvGraphicFramePr>
+            <a:graphic xmlns:a="http://schemas.openxmlformats.org/drawingml/2006/main">
+              <a:graphicData uri="http://schemas.openxmlformats.org/drawingml/2006/picture">
+                <pic:pic xmlns:pic="http://schemas.openxmlformats.org/drawingml/2006/picture">
+                  <pic:nvPicPr>
+                    <pic:cNvPr id="1915625503" name="Image 1" descr="Une image contenant texte, capture d’écran, Police, ligne&#10;&#10;Description générée automatiquement"/>
+                    <pic:cNvPicPr/>
+                  </pic:nvPicPr>
+                  <pic:blipFill>
+                    <a:blip r:embed="rId15"/>
+                    <a:stretch>
+                      <a:fillRect/>
+                    </a:stretch>
+                  </pic:blipFill>
+                  <pic:spPr>
+                    <a:xfrm>
+                      <a:off x="0" y="0"/>
+                      <a:ext cx="5188217" cy="673135"/>
+                    </a:xfrm>
+                    <a:prstGeom prst="rect">
+                      <a:avLst/>
+                    </a:prstGeom>
+                  </pic:spPr>
+                </pic:pic>
+              </a:graphicData>
+            </a:graphic>
+          </wp:inline>
+        </w:drawing>
+      </w:r>
+      <w:r>
+        <w:br/>
+      </w:r>
+      <w:r>
+        <w:drawing>
+          <wp:inline distT="0" distB="0" distL="0" distR="0" wp14:anchorId="39BED413" wp14:editId="33672430">
+            <wp:extent cx="6102350" cy="1784985"/>
+            <wp:effectExtent l="0" t="0" r="0" b="5715"/>
+            <wp:docPr id="405531021" name="Image 1" descr="Une image contenant texte, capture d’écran, logiciel, Logiciel multimédia&#10;&#10;Description générée automatiquement"/>
+            <wp:cNvGraphicFramePr>
+              <a:graphicFrameLocks xmlns:a="http://schemas.openxmlformats.org/drawingml/2006/main" noChangeAspect="1"/>
+            </wp:cNvGraphicFramePr>
+            <a:graphic xmlns:a="http://schemas.openxmlformats.org/drawingml/2006/main">
+              <a:graphicData uri="http://schemas.openxmlformats.org/drawingml/2006/picture">
+                <pic:pic xmlns:pic="http://schemas.openxmlformats.org/drawingml/2006/picture">
+                  <pic:nvPicPr>
+                    <pic:cNvPr id="405531021" name="Image 1" descr="Une image contenant texte, capture d’écran, logiciel, Logiciel multimédia&#10;&#10;Description générée automatiquement"/>
+                    <pic:cNvPicPr/>
+                  </pic:nvPicPr>
+                  <pic:blipFill>
+                    <a:blip r:embed="rId16"/>
+                    <a:stretch>
+                      <a:fillRect/>
+                    </a:stretch>
+                  </pic:blipFill>
+                  <pic:spPr>
+                    <a:xfrm>
+                      <a:off x="0" y="0"/>
+                      <a:ext cx="6102350" cy="1784985"/>
+                    </a:xfrm>
+                    <a:prstGeom prst="rect">
+                      <a:avLst/>
+                    </a:prstGeom>
+                  </pic:spPr>
+                </pic:pic>
+              </a:graphicData>
+            </a:graphic>
+          </wp:inline>
+        </w:drawing>
+      </w:r>
+      <w:r>
+        <w:br/>
+      </w:r>
+    </w:p>
+    <w:p>
+      <w:pPr>
+        <w:jc w:val="center"/>
+        <w:rPr>
+          <w:color w:val="E36C0A" w:themeColor="accent6" w:themeShade="BF"/>
+          <w:sz w:val="40"/>
+          <w:szCs w:val="40"/>
+        </w:rPr>
+      </w:pPr>
+    </w:p>
+    <w:p>
+      <w:pPr>
+        <w:jc w:val="center"/>
+        <w:rPr>
+          <w:color w:val="E36C0A" w:themeColor="accent6" w:themeShade="BF"/>
+          <w:sz w:val="40"/>
+          <w:szCs w:val="40"/>
+        </w:rPr>
+      </w:pPr>
+      <w:r>
+        <w:rPr>
+          <w:color w:val="E36C0A" w:themeColor="accent6" w:themeShade="BF"/>
+          <w:sz w:val="40"/>
+          <w:szCs w:val="40"/>
+        </w:rPr>
+        <w:t>Creating links</w:t>
+      </w:r>
+    </w:p>
+    <w:p>
+      <w:pPr>
+        <w:rPr>
+          <w:color w:val="E36C0A" w:themeColor="accent6" w:themeShade="BF"/>
+          <w:sz w:val="40"/>
+          <w:szCs w:val="40"/>
+        </w:rPr>
+      </w:pPr>
+    </w:p>
+    <w:p>
+      <w:pPr>
+        <w:rPr>
+          <w:noProof/>
+        </w:rPr>
+      </w:pPr>
+      <w:r>
+        <w:t>We chose to create links between restaurants of the same street.</w:t>
+      </w:r>
+      <w:r>
+        <w:br/>
+        <w:t xml:space="preserve">To do that we first increase the max memory per transaction to 1Gb, since 256mb wasn’t enough. It is done in the config file of the </w:t>
+      </w:r>
+      <w:proofErr w:type="spellStart"/>
+      <w:r>
+        <w:t>dbms</w:t>
+      </w:r>
+      <w:proofErr w:type="spellEnd"/>
+      <w:r>
+        <w:t xml:space="preserve"> accessible through its settings.</w:t>
+      </w:r>
+      <w:r>
+        <w:br/>
+      </w:r>
+      <w:r>
+        <w:drawing>
+          <wp:inline distT="0" distB="0" distL="0" distR="0" wp14:anchorId="77AE0284" wp14:editId="69A36B73">
+            <wp:extent cx="4502381" cy="1759040"/>
+            <wp:effectExtent l="0" t="0" r="0" b="0"/>
+            <wp:docPr id="916054674" name="Image 1" descr="Une image contenant texte, capture d’écran, Police, nombre&#10;&#10;Description générée automatiquement"/>
+            <wp:cNvGraphicFramePr>
+              <a:graphicFrameLocks xmlns:a="http://schemas.openxmlformats.org/drawingml/2006/main" noChangeAspect="1"/>
+            </wp:cNvGraphicFramePr>
+            <a:graphic xmlns:a="http://schemas.openxmlformats.org/drawingml/2006/main">
+              <a:graphicData uri="http://schemas.openxmlformats.org/drawingml/2006/picture">
+                <pic:pic xmlns:pic="http://schemas.openxmlformats.org/drawingml/2006/picture">
+                  <pic:nvPicPr>
+                    <pic:cNvPr id="916054674" name="Image 1" descr="Une image contenant texte, capture d’écran, Police, nombre&#10;&#10;Description générée automatiquement"/>
+                    <pic:cNvPicPr/>
+                  </pic:nvPicPr>
+                  <pic:blipFill>
+                    <a:blip r:embed="rId17"/>
+                    <a:stretch>
+                      <a:fillRect/>
+                    </a:stretch>
+                  </pic:blipFill>
+                  <pic:spPr>
+                    <a:xfrm>
+                      <a:off x="0" y="0"/>
+                      <a:ext cx="4502381" cy="1759040"/>
+                    </a:xfrm>
+                    <a:prstGeom prst="rect">
+                      <a:avLst/>
+                    </a:prstGeom>
+                  </pic:spPr>
+                </pic:pic>
+              </a:graphicData>
+            </a:graphic>
+          </wp:inline>
+        </w:drawing>
+      </w:r>
+      <w:r>
+        <w:br/>
+      </w:r>
+      <w:r>
+        <w:br/>
+        <w:t>Despite that, we still are confronted with the following error:</w:t>
+      </w:r>
+      <w:r>
+        <w:rPr>
+          <w:noProof/>
+        </w:rPr>
+        <w:t xml:space="preserve"> </w:t>
+      </w:r>
+      <w:r>
+        <w:drawing>
+          <wp:inline distT="0" distB="0" distL="0" distR="0" wp14:anchorId="478028C3" wp14:editId="2A9680D2">
+            <wp:extent cx="6102350" cy="1097915"/>
+            <wp:effectExtent l="0" t="0" r="0" b="6985"/>
+            <wp:docPr id="1258225915" name="Image 1" descr="Une image contenant texte, capture d’écran, Police, logiciel&#10;&#10;Description générée automatiquement"/>
+            <wp:cNvGraphicFramePr>
+              <a:graphicFrameLocks xmlns:a="http://schemas.openxmlformats.org/drawingml/2006/main" noChangeAspect="1"/>
+            </wp:cNvGraphicFramePr>
+            <a:graphic xmlns:a="http://schemas.openxmlformats.org/drawingml/2006/main">
+              <a:graphicData uri="http://schemas.openxmlformats.org/drawingml/2006/picture">
+                <pic:pic xmlns:pic="http://schemas.openxmlformats.org/drawingml/2006/picture">
+                  <pic:nvPicPr>
+                    <pic:cNvPr id="1258225915" name="Image 1" descr="Une image contenant texte, capture d’écran, Police, logiciel&#10;&#10;Description générée automatiquement"/>
+                    <pic:cNvPicPr/>
+                  </pic:nvPicPr>
+                  <pic:blipFill>
+                    <a:blip r:embed="rId18"/>
+                    <a:stretch>
+                      <a:fillRect/>
+                    </a:stretch>
+                  </pic:blipFill>
+                  <pic:spPr>
+                    <a:xfrm>
+                      <a:off x="0" y="0"/>
+                      <a:ext cx="6102350" cy="1097915"/>
+                    </a:xfrm>
+                    <a:prstGeom prst="rect">
+                      <a:avLst/>
+                    </a:prstGeom>
+                  </pic:spPr>
+                </pic:pic>
+              </a:graphicData>
+            </a:graphic>
+          </wp:inline>
+        </w:drawing>
+      </w:r>
+    </w:p>
+    <w:p>
+      <w:pPr>
+        <w:rPr>
+          <w:noProof/>
+        </w:rPr>
+      </w:pPr>
+    </w:p>
+    <w:p>
+      <w:r>
+        <w:rPr>
+          <w:noProof/>
+        </w:rPr>
+        <w:t>What is odd is that no parameter matches these values in the settings.</w:t>
+      </w:r>
+    </w:p>
+    <w:p/>
+    <w:p/>
+    <w:p>
+      <w:pPr>
+        <w:jc w:val="center"/>
+        <w:rPr>
+          <w:color w:val="E36C0A" w:themeColor="accent6" w:themeShade="BF"/>
+          <w:sz w:val="40"/>
+          <w:szCs w:val="40"/>
+        </w:rPr>
+      </w:pPr>
+    </w:p>
+    <w:p>
+      <w:pPr>
+        <w:jc w:val="center"/>
+        <w:rPr>
+          <w:color w:val="E36C0A" w:themeColor="accent6" w:themeShade="BF"/>
+          <w:sz w:val="40"/>
+          <w:szCs w:val="40"/>
+        </w:rPr>
+      </w:pPr>
+      <w:r>
+        <w:rPr>
+          <w:color w:val="E36C0A" w:themeColor="accent6" w:themeShade="BF"/>
+          <w:sz w:val="40"/>
+          <w:szCs w:val="40"/>
+        </w:rPr>
+        <w:lastRenderedPageBreak/>
         <w:t>Queries</w:t>
       </w:r>
     </w:p>
@@ -1407,7 +1874,21 @@
         <w:rPr>
           <w:w w:val="90"/>
         </w:rPr>
-        <w:t xml:space="preserve"> We also added an extra Complex and Hard querry.</w:t>
+        <w:t xml:space="preserve"> We also added an extra Complex and Hard </w:t>
+      </w:r>
+      <w:proofErr w:type="spellStart"/>
+      <w:r>
+        <w:rPr>
+          <w:w w:val="90"/>
+        </w:rPr>
+        <w:t>querry</w:t>
+      </w:r>
+      <w:proofErr w:type="spellEnd"/>
+      <w:r>
+        <w:rPr>
+          <w:w w:val="90"/>
+        </w:rPr>
+        <w:t>.</w:t>
       </w:r>
     </w:p>
     <w:p>
@@ -1459,20 +1940,22 @@
         <w:rPr>
           <w:w w:val="90"/>
         </w:rPr>
-        <w:t>Query 1</w:t>
-      </w:r>
+        <w:t xml:space="preserve">Query </w:t>
+      </w:r>
+      <w:proofErr w:type="gramStart"/>
       <w:r>
         <w:rPr>
           <w:w w:val="90"/>
         </w:rPr>
-        <w:t xml:space="preserve"> : </w:t>
+        <w:t>1</w:t>
       </w:r>
       <w:r>
         <w:rPr>
           <w:w w:val="90"/>
         </w:rPr>
-        <w:t>Get all french</w:t>
-      </w:r>
+        <w:t xml:space="preserve"> :</w:t>
+      </w:r>
+      <w:proofErr w:type="gramEnd"/>
       <w:r>
         <w:rPr>
           <w:w w:val="90"/>
@@ -1483,6 +1966,26 @@
         <w:rPr>
           <w:w w:val="90"/>
         </w:rPr>
+        <w:t xml:space="preserve">Get all </w:t>
+      </w:r>
+      <w:proofErr w:type="spellStart"/>
+      <w:r>
+        <w:rPr>
+          <w:w w:val="90"/>
+        </w:rPr>
+        <w:t>french</w:t>
+      </w:r>
+      <w:proofErr w:type="spellEnd"/>
+      <w:r>
+        <w:rPr>
+          <w:w w:val="90"/>
+        </w:rPr>
+        <w:t xml:space="preserve"> </w:t>
+      </w:r>
+      <w:r>
+        <w:rPr>
+          <w:w w:val="90"/>
+        </w:rPr>
         <w:t xml:space="preserve">restaurants </w:t>
       </w:r>
     </w:p>
@@ -1522,8 +2025,13 @@
         <w:t xml:space="preserve"> of</w:t>
       </w:r>
       <w:r>
-        <w:t xml:space="preserve"> no other resaturants</w:t>
-      </w:r>
+        <w:t xml:space="preserve"> no other </w:t>
+      </w:r>
+      <w:proofErr w:type="spellStart"/>
+      <w:r>
+        <w:t>resaturants</w:t>
+      </w:r>
+      <w:proofErr w:type="spellEnd"/>
       <w:r>
         <w:t>.</w:t>
       </w:r>
@@ -1564,14 +2072,74 @@
         <w:rPr>
           <w:lang w:val="en-GB"/>
         </w:rPr>
-        <w:t>MATCH (r:Restaurant{cuisine:’French’}) RETURN r.name, r.street, r.building</w:t>
-      </w:r>
-      <w:r>
-        <w:rPr>
-          <w:lang w:val="en-GB"/>
-        </w:rPr>
-        <w:t>, r.cuisine</w:t>
-      </w:r>
+        <w:t>MATCH (</w:t>
+      </w:r>
+      <w:proofErr w:type="spellStart"/>
+      <w:proofErr w:type="gramStart"/>
+      <w:r>
+        <w:rPr>
+          <w:lang w:val="en-GB"/>
+        </w:rPr>
+        <w:t>r:Restaurant</w:t>
+      </w:r>
+      <w:proofErr w:type="spellEnd"/>
+      <w:proofErr w:type="gramEnd"/>
+      <w:r>
+        <w:rPr>
+          <w:lang w:val="en-GB"/>
+        </w:rPr>
+        <w:t>{</w:t>
+      </w:r>
+      <w:proofErr w:type="spellStart"/>
+      <w:r>
+        <w:rPr>
+          <w:lang w:val="en-GB"/>
+        </w:rPr>
+        <w:t>cuisine:’French</w:t>
+      </w:r>
+      <w:proofErr w:type="spellEnd"/>
+      <w:r>
+        <w:rPr>
+          <w:lang w:val="en-GB"/>
+        </w:rPr>
+        <w:t xml:space="preserve">’}) RETURN r.name, </w:t>
+      </w:r>
+      <w:proofErr w:type="spellStart"/>
+      <w:r>
+        <w:rPr>
+          <w:lang w:val="en-GB"/>
+        </w:rPr>
+        <w:t>r.street</w:t>
+      </w:r>
+      <w:proofErr w:type="spellEnd"/>
+      <w:r>
+        <w:rPr>
+          <w:lang w:val="en-GB"/>
+        </w:rPr>
+        <w:t xml:space="preserve">, </w:t>
+      </w:r>
+      <w:proofErr w:type="spellStart"/>
+      <w:r>
+        <w:rPr>
+          <w:lang w:val="en-GB"/>
+        </w:rPr>
+        <w:t>r.building</w:t>
+      </w:r>
+      <w:proofErr w:type="spellEnd"/>
+      <w:r>
+        <w:rPr>
+          <w:lang w:val="en-GB"/>
+        </w:rPr>
+        <w:t xml:space="preserve">, </w:t>
+      </w:r>
+      <w:proofErr w:type="spellStart"/>
+      <w:r>
+        <w:rPr>
+          <w:lang w:val="en-GB"/>
+        </w:rPr>
+        <w:t>r.cuisine</w:t>
+      </w:r>
+      <w:proofErr w:type="spellEnd"/>
       <w:r>
         <w:rPr>
           <w:lang w:val="en-GB"/>
@@ -1652,13 +2220,51 @@
         <w:rPr>
           <w:lang w:val="en-GB"/>
         </w:rPr>
-        <w:t xml:space="preserve"> Typically, the syntax would be properties:expectedValue</w:t>
-      </w:r>
-      <w:r>
-        <w:rPr>
-          <w:lang w:val="en-GB"/>
-        </w:rPr>
-        <w:t>, with expectedValue the value the property is equal to to be selected</w:t>
+        <w:t xml:space="preserve"> Typically, the syntax would be </w:t>
+      </w:r>
+      <w:proofErr w:type="spellStart"/>
+      <w:proofErr w:type="gramStart"/>
+      <w:r>
+        <w:rPr>
+          <w:lang w:val="en-GB"/>
+        </w:rPr>
+        <w:t>properties:expectedValue</w:t>
+      </w:r>
+      <w:proofErr w:type="spellEnd"/>
+      <w:proofErr w:type="gramEnd"/>
+      <w:r>
+        <w:rPr>
+          <w:lang w:val="en-GB"/>
+        </w:rPr>
+        <w:t xml:space="preserve">, with </w:t>
+      </w:r>
+      <w:proofErr w:type="spellStart"/>
+      <w:r>
+        <w:rPr>
+          <w:lang w:val="en-GB"/>
+        </w:rPr>
+        <w:t>expectedValue</w:t>
+      </w:r>
+      <w:proofErr w:type="spellEnd"/>
+      <w:r>
+        <w:rPr>
+          <w:lang w:val="en-GB"/>
+        </w:rPr>
+        <w:t xml:space="preserve"> the value the property is equal to </w:t>
+      </w:r>
+      <w:proofErr w:type="spellStart"/>
+      <w:r>
+        <w:rPr>
+          <w:lang w:val="en-GB"/>
+        </w:rPr>
+        <w:t>to</w:t>
+      </w:r>
+      <w:proofErr w:type="spellEnd"/>
+      <w:r>
+        <w:rPr>
+          <w:lang w:val="en-GB"/>
+        </w:rPr>
+        <w:t xml:space="preserve"> be selected</w:t>
       </w:r>
       <w:r>
         <w:rPr>
@@ -1670,7 +2276,21 @@
         <w:rPr>
           <w:lang w:val="en-GB"/>
         </w:rPr>
-        <w:t>write cuisine:’French’</w:t>
+        <w:t xml:space="preserve">write </w:t>
+      </w:r>
+      <w:proofErr w:type="spellStart"/>
+      <w:r>
+        <w:rPr>
+          <w:lang w:val="en-GB"/>
+        </w:rPr>
+        <w:t>cuisine:’French</w:t>
+      </w:r>
+      <w:proofErr w:type="spellEnd"/>
+      <w:r>
+        <w:rPr>
+          <w:lang w:val="en-GB"/>
+        </w:rPr>
+        <w:t>’</w:t>
       </w:r>
       <w:r>
         <w:rPr>
@@ -1702,7 +2322,35 @@
         <w:rPr>
           <w:lang w:val="en-GB"/>
         </w:rPr>
-        <w:t>To meet the expectations of the querry, we need to return the name, street and building (street number) of every French restaurant</w:t>
+        <w:t xml:space="preserve">To meet the expectations of the </w:t>
+      </w:r>
+      <w:proofErr w:type="spellStart"/>
+      <w:r>
+        <w:rPr>
+          <w:lang w:val="en-GB"/>
+        </w:rPr>
+        <w:t>querry</w:t>
+      </w:r>
+      <w:proofErr w:type="spellEnd"/>
+      <w:r>
+        <w:rPr>
+          <w:lang w:val="en-GB"/>
+        </w:rPr>
+        <w:t xml:space="preserve">, we need to return the name, </w:t>
+      </w:r>
+      <w:proofErr w:type="gramStart"/>
+      <w:r>
+        <w:rPr>
+          <w:lang w:val="en-GB"/>
+        </w:rPr>
+        <w:t>street</w:t>
+      </w:r>
+      <w:proofErr w:type="gramEnd"/>
+      <w:r>
+        <w:rPr>
+          <w:lang w:val="en-GB"/>
+        </w:rPr>
+        <w:t xml:space="preserve"> and building (street number) of every French restaurant</w:t>
       </w:r>
       <w:r>
         <w:rPr>
@@ -1728,6 +2376,9 @@
     </w:p>
     <w:p>
       <w:r>
+        <w:rPr>
+          <w:noProof/>
+        </w:rPr>
         <w:drawing>
           <wp:inline distT="0" distB="0" distL="0" distR="0" wp14:anchorId="17191BE4" wp14:editId="3F04EDCB">
             <wp:extent cx="6102350" cy="2169160"/>
@@ -1744,7 +2395,7 @@
                     <pic:cNvPicPr/>
                   </pic:nvPicPr>
                   <pic:blipFill>
-                    <a:blip r:embed="rId15"/>
+                    <a:blip r:embed="rId19"/>
                     <a:stretch>
                       <a:fillRect/>
                     </a:stretch>
@@ -1795,8 +2446,13 @@
         <w:t xml:space="preserve">restaurants’ </w:t>
       </w:r>
       <w:r>
-        <w:t>name seem french</w:t>
-      </w:r>
+        <w:t xml:space="preserve">name seem </w:t>
+      </w:r>
+      <w:proofErr w:type="spellStart"/>
+      <w:r>
+        <w:t>french</w:t>
+      </w:r>
+      <w:proofErr w:type="spellEnd"/>
       <w:r>
         <w:t xml:space="preserve"> in the output.</w:t>
       </w:r>
@@ -1804,7 +2460,15 @@
         <w:t xml:space="preserve"> </w:t>
       </w:r>
       <w:r>
-        <w:t xml:space="preserve"> Moreover the form of the output matches the expectation of the restaurant’s name and address</w:t>
+        <w:t xml:space="preserve"> </w:t>
+      </w:r>
+      <w:proofErr w:type="gramStart"/>
+      <w:r>
+        <w:t>Moreover</w:t>
+      </w:r>
+      <w:proofErr w:type="gramEnd"/>
+      <w:r>
+        <w:t xml:space="preserve"> the form of the output matches the expectation of the restaurant’s name and address</w:t>
       </w:r>
       <w:r>
         <w:t>, and all restaurants are French ones.</w:t>
@@ -1831,49 +2495,57 @@
       </w:pPr>
       <w:r>
         <w:lastRenderedPageBreak/>
-        <w:t xml:space="preserve">Query 2 : </w:t>
+        <w:t xml:space="preserve">Query </w:t>
+      </w:r>
+      <w:proofErr w:type="gramStart"/>
+      <w:r>
+        <w:t>2 :</w:t>
+      </w:r>
+      <w:proofErr w:type="gramEnd"/>
+      <w:r>
+        <w:t xml:space="preserve"> </w:t>
       </w:r>
       <w:r>
         <w:rPr>
           <w:w w:val="90"/>
         </w:rPr>
-        <w:t>Get all</w:t>
-      </w:r>
+        <w:t xml:space="preserve">Get all graded </w:t>
+      </w:r>
+      <w:proofErr w:type="spellStart"/>
       <w:r>
         <w:rPr>
           <w:w w:val="90"/>
         </w:rPr>
-        <w:t xml:space="preserve"> graded</w:t>
-      </w:r>
+        <w:t>indian</w:t>
+      </w:r>
+      <w:proofErr w:type="spellEnd"/>
       <w:r>
         <w:rPr>
           <w:w w:val="90"/>
         </w:rPr>
-        <w:t xml:space="preserve"> </w:t>
-      </w:r>
-      <w:r>
-        <w:rPr>
-          <w:w w:val="90"/>
-        </w:rPr>
-        <w:t>indian</w:t>
-      </w:r>
-      <w:r>
-        <w:rPr>
-          <w:w w:val="90"/>
-        </w:rPr>
-        <w:t xml:space="preserve"> restaurants</w:t>
-      </w:r>
-      <w:r>
-        <w:rPr>
-          <w:w w:val="90"/>
-        </w:rPr>
-        <w:t xml:space="preserve"> name and address.</w:t>
-      </w:r>
-    </w:p>
-    <w:p/>
-    <w:p>
-      <w:r>
-        <w:t>The expected result of this querry should have the same collumns as the previous ones, with the added criterion that restaurants with no grades shouldn’t appear.</w:t>
+        <w:t xml:space="preserve"> restaurants name and address.</w:t>
+      </w:r>
+    </w:p>
+    <w:p/>
+    <w:p>
+      <w:r>
+        <w:t xml:space="preserve">The expected result of this </w:t>
+      </w:r>
+      <w:proofErr w:type="spellStart"/>
+      <w:r>
+        <w:t>querry</w:t>
+      </w:r>
+      <w:proofErr w:type="spellEnd"/>
+      <w:r>
+        <w:t xml:space="preserve"> should have the same </w:t>
+      </w:r>
+      <w:proofErr w:type="spellStart"/>
+      <w:r>
+        <w:t>collumns</w:t>
+      </w:r>
+      <w:proofErr w:type="spellEnd"/>
+      <w:r>
+        <w:t xml:space="preserve"> as the previous ones, with the added criterion that restaurants with no grades shouldn’t appear.</w:t>
       </w:r>
     </w:p>
     <w:p/>
@@ -1905,32 +2577,114 @@
         <w:rPr>
           <w:lang w:val="en-GB"/>
         </w:rPr>
-        <w:t>MATCH (r:Restaurant{cuisine:</w:t>
-      </w:r>
-      <w:r>
-        <w:rPr>
-          <w:lang w:val="en-GB"/>
-        </w:rPr>
-        <w:t>’Indian’</w:t>
-      </w:r>
-      <w:r>
-        <w:rPr>
-          <w:lang w:val="en-GB"/>
-        </w:rPr>
-        <w:t>}) WHERE r.grades IS NOT NULL RETURN r.name, r.street, r.building</w:t>
-      </w:r>
-      <w:r>
-        <w:rPr>
-          <w:lang w:val="en-GB"/>
-        </w:rPr>
-        <w:t>, r.cuisine</w:t>
-      </w:r>
-      <w:r>
-        <w:rPr>
-          <w:lang w:val="en-GB"/>
-        </w:rPr>
-        <w:t>, r.grades</w:t>
-      </w:r>
+        <w:t>MATCH (</w:t>
+      </w:r>
+      <w:proofErr w:type="spellStart"/>
+      <w:proofErr w:type="gramStart"/>
+      <w:r>
+        <w:rPr>
+          <w:lang w:val="en-GB"/>
+        </w:rPr>
+        <w:t>r:Restaurant</w:t>
+      </w:r>
+      <w:proofErr w:type="spellEnd"/>
+      <w:proofErr w:type="gramEnd"/>
+      <w:r>
+        <w:rPr>
+          <w:lang w:val="en-GB"/>
+        </w:rPr>
+        <w:t>{</w:t>
+      </w:r>
+      <w:proofErr w:type="spellStart"/>
+      <w:r>
+        <w:rPr>
+          <w:lang w:val="en-GB"/>
+        </w:rPr>
+        <w:t>cuisine:</w:t>
+      </w:r>
+      <w:r>
+        <w:rPr>
+          <w:lang w:val="en-GB"/>
+        </w:rPr>
+        <w:t>’Indian</w:t>
+      </w:r>
+      <w:proofErr w:type="spellEnd"/>
+      <w:r>
+        <w:rPr>
+          <w:lang w:val="en-GB"/>
+        </w:rPr>
+        <w:t>’</w:t>
+      </w:r>
+      <w:r>
+        <w:rPr>
+          <w:lang w:val="en-GB"/>
+        </w:rPr>
+        <w:t xml:space="preserve">}) WHERE </w:t>
+      </w:r>
+      <w:proofErr w:type="spellStart"/>
+      <w:r>
+        <w:rPr>
+          <w:lang w:val="en-GB"/>
+        </w:rPr>
+        <w:t>r.grades</w:t>
+      </w:r>
+      <w:proofErr w:type="spellEnd"/>
+      <w:r>
+        <w:rPr>
+          <w:lang w:val="en-GB"/>
+        </w:rPr>
+        <w:t xml:space="preserve"> IS NOT NULL RETURN r.name, </w:t>
+      </w:r>
+      <w:proofErr w:type="spellStart"/>
+      <w:r>
+        <w:rPr>
+          <w:lang w:val="en-GB"/>
+        </w:rPr>
+        <w:t>r.street</w:t>
+      </w:r>
+      <w:proofErr w:type="spellEnd"/>
+      <w:r>
+        <w:rPr>
+          <w:lang w:val="en-GB"/>
+        </w:rPr>
+        <w:t xml:space="preserve">, </w:t>
+      </w:r>
+      <w:proofErr w:type="spellStart"/>
+      <w:r>
+        <w:rPr>
+          <w:lang w:val="en-GB"/>
+        </w:rPr>
+        <w:t>r.building</w:t>
+      </w:r>
+      <w:proofErr w:type="spellEnd"/>
+      <w:r>
+        <w:rPr>
+          <w:lang w:val="en-GB"/>
+        </w:rPr>
+        <w:t xml:space="preserve">, </w:t>
+      </w:r>
+      <w:proofErr w:type="spellStart"/>
+      <w:r>
+        <w:rPr>
+          <w:lang w:val="en-GB"/>
+        </w:rPr>
+        <w:t>r.cuisine</w:t>
+      </w:r>
+      <w:proofErr w:type="spellEnd"/>
+      <w:r>
+        <w:rPr>
+          <w:lang w:val="en-GB"/>
+        </w:rPr>
+        <w:t xml:space="preserve">, </w:t>
+      </w:r>
+      <w:proofErr w:type="spellStart"/>
+      <w:r>
+        <w:rPr>
+          <w:lang w:val="en-GB"/>
+        </w:rPr>
+        <w:t>r.grades</w:t>
+      </w:r>
+      <w:proofErr w:type="spellEnd"/>
       <w:r>
         <w:rPr>
           <w:lang w:val="en-GB"/>
@@ -1948,7 +2702,15 @@
     </w:p>
     <w:p>
       <w:r>
-        <w:t>The only structural difference in this querry relatively to the previous one is the addition of a WHERE section which can be used to further detail the conditions on the properties. Here we simply want to check that the grades section isn’t empty, hence the IS NOT NULL following the property, which does exactly what it says.</w:t>
+        <w:t xml:space="preserve">The only structural difference in this </w:t>
+      </w:r>
+      <w:proofErr w:type="spellStart"/>
+      <w:r>
+        <w:t>querry</w:t>
+      </w:r>
+      <w:proofErr w:type="spellEnd"/>
+      <w:r>
+        <w:t xml:space="preserve"> relatively to the previous one is the addition of a WHERE section which can be used to further detail the conditions on the properties. Here we simply want to check that the grades section isn’t empty, hence the IS NOT NULL following the property, which does exactly what it says.</w:t>
       </w:r>
       <w:r>
         <w:br/>
@@ -1961,6 +2723,9 @@
         <w:br/>
       </w:r>
       <w:r>
+        <w:rPr>
+          <w:noProof/>
+        </w:rPr>
         <w:drawing>
           <wp:inline distT="0" distB="0" distL="0" distR="0" wp14:anchorId="29BC50CA" wp14:editId="5AD961DA">
             <wp:extent cx="6102350" cy="2161540"/>
@@ -1977,7 +2742,7 @@
                     <pic:cNvPicPr/>
                   </pic:nvPicPr>
                   <pic:blipFill>
-                    <a:blip r:embed="rId16"/>
+                    <a:blip r:embed="rId20"/>
                     <a:stretch>
                       <a:fillRect/>
                     </a:stretch>
@@ -2006,7 +2771,15 @@
         </w:rPr>
       </w:pPr>
       <w:r>
-        <w:t>As expected, the results contains all the desired columns, and all restaurants should have been graded at least once.</w:t>
+        <w:t xml:space="preserve">As expected, the results </w:t>
+      </w:r>
+      <w:proofErr w:type="gramStart"/>
+      <w:r>
+        <w:t>contains</w:t>
+      </w:r>
+      <w:proofErr w:type="gramEnd"/>
+      <w:r>
+        <w:t xml:space="preserve"> all the desired columns, and all restaurants should have been graded at least once.</w:t>
       </w:r>
     </w:p>
     <w:p>
@@ -2158,12 +2931,14 @@
         <w:lastRenderedPageBreak/>
         <w:t xml:space="preserve">Query </w:t>
       </w:r>
+      <w:proofErr w:type="gramStart"/>
       <w:r>
         <w:t>3</w:t>
       </w:r>
       <w:r>
         <w:t xml:space="preserve"> :</w:t>
       </w:r>
+      <w:proofErr w:type="gramEnd"/>
       <w:r>
         <w:t xml:space="preserve"> Get all the Queens’ restaurants’ name as well as cuisine</w:t>
       </w:r>
@@ -2225,14 +3000,60 @@
         <w:rPr>
           <w:lang w:val="en-GB"/>
         </w:rPr>
-        <w:t>MATCH (r:Restaurant{borough:’Queens’}) RETURN r.name, r.cuisine</w:t>
-      </w:r>
-      <w:r>
-        <w:rPr>
-          <w:lang w:val="en-GB"/>
-        </w:rPr>
-        <w:t>, r.borough</w:t>
-      </w:r>
+        <w:t>MATCH (</w:t>
+      </w:r>
+      <w:proofErr w:type="spellStart"/>
+      <w:proofErr w:type="gramStart"/>
+      <w:r>
+        <w:rPr>
+          <w:lang w:val="en-GB"/>
+        </w:rPr>
+        <w:t>r:Restaurant</w:t>
+      </w:r>
+      <w:proofErr w:type="spellEnd"/>
+      <w:proofErr w:type="gramEnd"/>
+      <w:r>
+        <w:rPr>
+          <w:lang w:val="en-GB"/>
+        </w:rPr>
+        <w:t>{</w:t>
+      </w:r>
+      <w:proofErr w:type="spellStart"/>
+      <w:r>
+        <w:rPr>
+          <w:lang w:val="en-GB"/>
+        </w:rPr>
+        <w:t>borough:’Queens</w:t>
+      </w:r>
+      <w:proofErr w:type="spellEnd"/>
+      <w:r>
+        <w:rPr>
+          <w:lang w:val="en-GB"/>
+        </w:rPr>
+        <w:t xml:space="preserve">’}) RETURN r.name, </w:t>
+      </w:r>
+      <w:proofErr w:type="spellStart"/>
+      <w:r>
+        <w:rPr>
+          <w:lang w:val="en-GB"/>
+        </w:rPr>
+        <w:t>r.cuisine</w:t>
+      </w:r>
+      <w:proofErr w:type="spellEnd"/>
+      <w:r>
+        <w:rPr>
+          <w:lang w:val="en-GB"/>
+        </w:rPr>
+        <w:t xml:space="preserve">, </w:t>
+      </w:r>
+      <w:proofErr w:type="spellStart"/>
+      <w:r>
+        <w:rPr>
+          <w:lang w:val="en-GB"/>
+        </w:rPr>
+        <w:t>r.borough</w:t>
+      </w:r>
+      <w:proofErr w:type="spellEnd"/>
       <w:r>
         <w:rPr>
           <w:lang w:val="en-GB"/>
@@ -2249,7 +3070,15 @@
     </w:p>
     <w:p>
       <w:r>
-        <w:t>The structure is very much alike that of the first querry, exception made for the output which should be made of the restaurants’ name and cuisine.</w:t>
+        <w:t xml:space="preserve">The structure is very much alike that of the first </w:t>
+      </w:r>
+      <w:proofErr w:type="spellStart"/>
+      <w:r>
+        <w:t>querry</w:t>
+      </w:r>
+      <w:proofErr w:type="spellEnd"/>
+      <w:r>
+        <w:t>, exception made for the output which should be made of the restaurants’ name and cuisine.</w:t>
       </w:r>
       <w:r>
         <w:t xml:space="preserve"> The borough in the output is used to check the restaurants are indeed in the Queens.</w:t>
@@ -2258,6 +3087,9 @@
     <w:p/>
     <w:p>
       <w:r>
+        <w:rPr>
+          <w:noProof/>
+        </w:rPr>
         <w:drawing>
           <wp:inline distT="0" distB="0" distL="0" distR="0" wp14:anchorId="4D081051" wp14:editId="68328DB0">
             <wp:extent cx="6102350" cy="2132330"/>
@@ -2274,7 +3106,7 @@
                     <pic:cNvPicPr/>
                   </pic:nvPicPr>
                   <pic:blipFill>
-                    <a:blip r:embed="rId17"/>
+                    <a:blip r:embed="rId21"/>
                     <a:stretch>
                       <a:fillRect/>
                     </a:stretch>
@@ -2345,7 +3177,15 @@
       </w:pPr>
       <w:r>
         <w:lastRenderedPageBreak/>
-        <w:t xml:space="preserve">Query 4 : </w:t>
+        <w:t xml:space="preserve">Query </w:t>
+      </w:r>
+      <w:proofErr w:type="gramStart"/>
+      <w:r>
+        <w:t>4 :</w:t>
+      </w:r>
+      <w:proofErr w:type="gramEnd"/>
+      <w:r>
+        <w:t xml:space="preserve"> </w:t>
       </w:r>
       <w:r>
         <w:t>Get all of Queens’ restaurants name if their average grade is above 10.</w:t>
@@ -2417,26 +3257,100 @@
         <w:rPr>
           <w:lang w:val="en-GB"/>
         </w:rPr>
-        <w:t>MATCH (r:Restaurant{borough:’Queens’})</w:t>
-      </w:r>
-      <w:r>
-        <w:rPr>
-          <w:lang w:val="en-GB"/>
-        </w:rPr>
-        <w:t xml:space="preserve">}) WHERE r.grades &gt; 10 </w:t>
-      </w:r>
-      <w:r>
-        <w:rPr>
-          <w:lang w:val="en-GB"/>
-        </w:rPr>
-        <w:t>RETURN r.name, r.cuisine</w:t>
-      </w:r>
-      <w:r>
-        <w:rPr>
-          <w:lang w:val="en-GB"/>
-        </w:rPr>
-        <w:t>, r.borough, r.grades</w:t>
-      </w:r>
+        <w:t>MATCH (</w:t>
+      </w:r>
+      <w:proofErr w:type="spellStart"/>
+      <w:proofErr w:type="gramStart"/>
+      <w:r>
+        <w:rPr>
+          <w:lang w:val="en-GB"/>
+        </w:rPr>
+        <w:t>r:Restaurant</w:t>
+      </w:r>
+      <w:proofErr w:type="spellEnd"/>
+      <w:proofErr w:type="gramEnd"/>
+      <w:r>
+        <w:rPr>
+          <w:lang w:val="en-GB"/>
+        </w:rPr>
+        <w:t>{</w:t>
+      </w:r>
+      <w:proofErr w:type="spellStart"/>
+      <w:r>
+        <w:rPr>
+          <w:lang w:val="en-GB"/>
+        </w:rPr>
+        <w:t>borough:’Queens</w:t>
+      </w:r>
+      <w:proofErr w:type="spellEnd"/>
+      <w:r>
+        <w:rPr>
+          <w:lang w:val="en-GB"/>
+        </w:rPr>
+        <w:t>’})</w:t>
+      </w:r>
+      <w:r>
+        <w:rPr>
+          <w:lang w:val="en-GB"/>
+        </w:rPr>
+        <w:t xml:space="preserve">}) WHERE </w:t>
+      </w:r>
+      <w:proofErr w:type="spellStart"/>
+      <w:r>
+        <w:rPr>
+          <w:lang w:val="en-GB"/>
+        </w:rPr>
+        <w:t>r.grades</w:t>
+      </w:r>
+      <w:proofErr w:type="spellEnd"/>
+      <w:r>
+        <w:rPr>
+          <w:lang w:val="en-GB"/>
+        </w:rPr>
+        <w:t xml:space="preserve"> &gt; 10 </w:t>
+      </w:r>
+      <w:r>
+        <w:rPr>
+          <w:lang w:val="en-GB"/>
+        </w:rPr>
+        <w:t xml:space="preserve">RETURN r.name, </w:t>
+      </w:r>
+      <w:proofErr w:type="spellStart"/>
+      <w:r>
+        <w:rPr>
+          <w:lang w:val="en-GB"/>
+        </w:rPr>
+        <w:t>r.cuisine</w:t>
+      </w:r>
+      <w:proofErr w:type="spellEnd"/>
+      <w:r>
+        <w:rPr>
+          <w:lang w:val="en-GB"/>
+        </w:rPr>
+        <w:t xml:space="preserve">, </w:t>
+      </w:r>
+      <w:proofErr w:type="spellStart"/>
+      <w:r>
+        <w:rPr>
+          <w:lang w:val="en-GB"/>
+        </w:rPr>
+        <w:t>r.borough</w:t>
+      </w:r>
+      <w:proofErr w:type="spellEnd"/>
+      <w:r>
+        <w:rPr>
+          <w:lang w:val="en-GB"/>
+        </w:rPr>
+        <w:t xml:space="preserve">, </w:t>
+      </w:r>
+      <w:proofErr w:type="spellStart"/>
+      <w:r>
+        <w:rPr>
+          <w:lang w:val="en-GB"/>
+        </w:rPr>
+        <w:t>r.grades</w:t>
+      </w:r>
+      <w:proofErr w:type="spellEnd"/>
       <w:r>
         <w:rPr>
           <w:lang w:val="en-GB"/>
@@ -2471,19 +3385,37 @@
         <w:rPr>
           <w:lang w:val="en-GB"/>
         </w:rPr>
-        <w:t>The querry is very similar to the previous one, with the addition of a where section to filter out restaurants with an average grades under 10 (</w:t>
-      </w:r>
-      <w:r>
-        <w:rPr>
-          <w:lang w:val="en-GB"/>
-        </w:rPr>
-        <w:t>WHERE r.grades &gt; 10</w:t>
-      </w:r>
-      <w:r>
-        <w:rPr>
-          <w:lang w:val="en-GB"/>
-        </w:rPr>
-        <w:t>).</w:t>
+        <w:t xml:space="preserve">The </w:t>
+      </w:r>
+      <w:proofErr w:type="spellStart"/>
+      <w:r>
+        <w:rPr>
+          <w:lang w:val="en-GB"/>
+        </w:rPr>
+        <w:t>querry</w:t>
+      </w:r>
+      <w:proofErr w:type="spellEnd"/>
+      <w:r>
+        <w:rPr>
+          <w:lang w:val="en-GB"/>
+        </w:rPr>
+        <w:t xml:space="preserve"> is very similar to the previous one, with the addition of a where section to filter out restaurants with an average grades under 10 (WHERE </w:t>
+      </w:r>
+      <w:proofErr w:type="spellStart"/>
+      <w:proofErr w:type="gramStart"/>
+      <w:r>
+        <w:rPr>
+          <w:lang w:val="en-GB"/>
+        </w:rPr>
+        <w:t>r.grades</w:t>
+      </w:r>
+      <w:proofErr w:type="spellEnd"/>
+      <w:proofErr w:type="gramEnd"/>
+      <w:r>
+        <w:rPr>
+          <w:lang w:val="en-GB"/>
+        </w:rPr>
+        <w:t xml:space="preserve"> &gt; 10).</w:t>
       </w:r>
     </w:p>
     <w:p>
@@ -2515,6 +3447,9 @@
     </w:p>
     <w:p>
       <w:r>
+        <w:rPr>
+          <w:noProof/>
+        </w:rPr>
         <w:drawing>
           <wp:inline distT="0" distB="0" distL="0" distR="0" wp14:anchorId="56433E41" wp14:editId="20EAE7FA">
             <wp:extent cx="6102350" cy="2177415"/>
@@ -2531,7 +3466,7 @@
                     <pic:cNvPicPr/>
                   </pic:nvPicPr>
                   <pic:blipFill>
-                    <a:blip r:embed="rId18"/>
+                    <a:blip r:embed="rId22"/>
                     <a:stretch>
                       <a:fillRect/>
                     </a:stretch>
@@ -2586,7 +3521,15 @@
       </w:pPr>
       <w:r>
         <w:lastRenderedPageBreak/>
-        <w:t xml:space="preserve">Query 5 : </w:t>
+        <w:t xml:space="preserve">Query </w:t>
+      </w:r>
+      <w:proofErr w:type="gramStart"/>
+      <w:r>
+        <w:t>5 :</w:t>
+      </w:r>
+      <w:proofErr w:type="gramEnd"/>
+      <w:r>
+        <w:t xml:space="preserve"> </w:t>
       </w:r>
       <w:r>
         <w:t>Find all restaurants with ‘Ice Cream’ in their name of Brooklyn and get their name, cuisine type and location</w:t>
@@ -2627,14 +3570,88 @@
         <w:rPr>
           <w:lang w:val="en-GB"/>
         </w:rPr>
-        <w:t>MATCH (r:Restaurant{borough:’Brooklyn’}) WHERE r.name CONTAINS ‘Ice Cream’ RETURN r.street, r.building, r.cuisine</w:t>
-      </w:r>
-      <w:r>
-        <w:rPr>
-          <w:lang w:val="en-GB"/>
-        </w:rPr>
-        <w:t>, r.borough</w:t>
-      </w:r>
+        <w:t>MATCH (</w:t>
+      </w:r>
+      <w:proofErr w:type="spellStart"/>
+      <w:proofErr w:type="gramStart"/>
+      <w:r>
+        <w:rPr>
+          <w:lang w:val="en-GB"/>
+        </w:rPr>
+        <w:t>r:Restaurant</w:t>
+      </w:r>
+      <w:proofErr w:type="spellEnd"/>
+      <w:proofErr w:type="gramEnd"/>
+      <w:r>
+        <w:rPr>
+          <w:lang w:val="en-GB"/>
+        </w:rPr>
+        <w:t>{</w:t>
+      </w:r>
+      <w:proofErr w:type="spellStart"/>
+      <w:r>
+        <w:rPr>
+          <w:lang w:val="en-GB"/>
+        </w:rPr>
+        <w:t>borough:’Brooklyn</w:t>
+      </w:r>
+      <w:proofErr w:type="spellEnd"/>
+      <w:r>
+        <w:rPr>
+          <w:lang w:val="en-GB"/>
+        </w:rPr>
+        <w:t xml:space="preserve">’}) WHERE r.name CONTAINS ‘Ice Cream’ RETURN </w:t>
+      </w:r>
+      <w:proofErr w:type="spellStart"/>
+      <w:r>
+        <w:rPr>
+          <w:lang w:val="en-GB"/>
+        </w:rPr>
+        <w:t>r.street</w:t>
+      </w:r>
+      <w:proofErr w:type="spellEnd"/>
+      <w:r>
+        <w:rPr>
+          <w:lang w:val="en-GB"/>
+        </w:rPr>
+        <w:t xml:space="preserve">, </w:t>
+      </w:r>
+      <w:proofErr w:type="spellStart"/>
+      <w:r>
+        <w:rPr>
+          <w:lang w:val="en-GB"/>
+        </w:rPr>
+        <w:t>r.building</w:t>
+      </w:r>
+      <w:proofErr w:type="spellEnd"/>
+      <w:r>
+        <w:rPr>
+          <w:lang w:val="en-GB"/>
+        </w:rPr>
+        <w:t xml:space="preserve">, </w:t>
+      </w:r>
+      <w:proofErr w:type="spellStart"/>
+      <w:r>
+        <w:rPr>
+          <w:lang w:val="en-GB"/>
+        </w:rPr>
+        <w:t>r.cuisine</w:t>
+      </w:r>
+      <w:proofErr w:type="spellEnd"/>
+      <w:r>
+        <w:rPr>
+          <w:lang w:val="en-GB"/>
+        </w:rPr>
+        <w:t xml:space="preserve">, </w:t>
+      </w:r>
+      <w:proofErr w:type="spellStart"/>
+      <w:r>
+        <w:rPr>
+          <w:lang w:val="en-GB"/>
+        </w:rPr>
+        <w:t>r.borough</w:t>
+      </w:r>
+      <w:proofErr w:type="spellEnd"/>
       <w:r>
         <w:rPr>
           <w:lang w:val="en-GB"/>
@@ -2677,6 +3694,9 @@
     <w:p/>
     <w:p>
       <w:r>
+        <w:rPr>
+          <w:noProof/>
+        </w:rPr>
         <w:drawing>
           <wp:inline distT="0" distB="0" distL="0" distR="0" wp14:anchorId="062AAEE0" wp14:editId="0C351BF6">
             <wp:extent cx="6102350" cy="2193290"/>
@@ -2693,7 +3713,7 @@
                     <pic:cNvPicPr/>
                   </pic:nvPicPr>
                   <pic:blipFill>
-                    <a:blip r:embed="rId19"/>
+                    <a:blip r:embed="rId23"/>
                     <a:stretch>
                       <a:fillRect/>
                     </a:stretch>
@@ -2720,7 +3740,15 @@
         <w:t>The output matches the expectation</w:t>
       </w:r>
       <w:r>
-        <w:t>, all fields are here and all the restaurants are in Brooklyn and have Ice Cream in their name.</w:t>
+        <w:t xml:space="preserve">, all fields are </w:t>
+      </w:r>
+      <w:proofErr w:type="gramStart"/>
+      <w:r>
+        <w:t>here</w:t>
+      </w:r>
+      <w:proofErr w:type="gramEnd"/>
+      <w:r>
+        <w:t xml:space="preserve"> and all the restaurants are in Brooklyn and have Ice Cream in their name.</w:t>
       </w:r>
     </w:p>
     <w:p>
@@ -2733,7 +3761,15 @@
         <w:pStyle w:val="Titre2"/>
       </w:pPr>
       <w:r>
-        <w:t xml:space="preserve">Query 6 : </w:t>
+        <w:t xml:space="preserve">Query </w:t>
+      </w:r>
+      <w:proofErr w:type="gramStart"/>
+      <w:r>
+        <w:t>6 :</w:t>
+      </w:r>
+      <w:proofErr w:type="gramEnd"/>
+      <w:r>
+        <w:t xml:space="preserve"> </w:t>
       </w:r>
       <w:r>
         <w:t>Get all restaurants  of Broadway with their cuisine type and their building</w:t>
@@ -2769,20 +3805,74 @@
         <w:rPr>
           <w:lang w:val="en-GB"/>
         </w:rPr>
-        <w:t>MATCH (r:Restaurant{street:’Broadway’}) RETURN r.name, r.cuisine, r.building</w:t>
-      </w:r>
+        <w:t>MATCH (</w:t>
+      </w:r>
+      <w:proofErr w:type="spellStart"/>
+      <w:proofErr w:type="gramStart"/>
+      <w:r>
+        <w:rPr>
+          <w:lang w:val="en-GB"/>
+        </w:rPr>
+        <w:t>r:Restaurant</w:t>
+      </w:r>
+      <w:proofErr w:type="spellEnd"/>
+      <w:proofErr w:type="gramEnd"/>
+      <w:r>
+        <w:rPr>
+          <w:lang w:val="en-GB"/>
+        </w:rPr>
+        <w:t>{</w:t>
+      </w:r>
+      <w:proofErr w:type="spellStart"/>
+      <w:r>
+        <w:rPr>
+          <w:lang w:val="en-GB"/>
+        </w:rPr>
+        <w:t>street:’Broadway</w:t>
+      </w:r>
+      <w:proofErr w:type="spellEnd"/>
+      <w:r>
+        <w:rPr>
+          <w:lang w:val="en-GB"/>
+        </w:rPr>
+        <w:t xml:space="preserve">’}) RETURN r.name, </w:t>
+      </w:r>
+      <w:proofErr w:type="spellStart"/>
+      <w:r>
+        <w:rPr>
+          <w:lang w:val="en-GB"/>
+        </w:rPr>
+        <w:t>r.cuisine</w:t>
+      </w:r>
+      <w:proofErr w:type="spellEnd"/>
       <w:r>
         <w:rPr>
           <w:lang w:val="en-GB"/>
         </w:rPr>
         <w:t xml:space="preserve">, </w:t>
       </w:r>
+      <w:proofErr w:type="spellStart"/>
+      <w:r>
+        <w:rPr>
+          <w:lang w:val="en-GB"/>
+        </w:rPr>
+        <w:t>r.building</w:t>
+      </w:r>
+      <w:proofErr w:type="spellEnd"/>
+      <w:r>
+        <w:rPr>
+          <w:lang w:val="en-GB"/>
+        </w:rPr>
+        <w:t xml:space="preserve">, </w:t>
+      </w:r>
+      <w:proofErr w:type="spellStart"/>
       <w:r>
         <w:rPr>
           <w:lang w:val="en-GB"/>
         </w:rPr>
         <w:t>r.street</w:t>
       </w:r>
+      <w:proofErr w:type="spellEnd"/>
       <w:r>
         <w:rPr>
           <w:lang w:val="en-GB"/>
@@ -2799,6 +3889,9 @@
     </w:p>
     <w:p>
       <w:r>
+        <w:rPr>
+          <w:noProof/>
+        </w:rPr>
         <w:drawing>
           <wp:inline distT="0" distB="0" distL="0" distR="0" wp14:anchorId="63EA109D" wp14:editId="2B9DBB68">
             <wp:extent cx="6102350" cy="2152015"/>
@@ -2815,7 +3908,7 @@
                     <pic:cNvPicPr/>
                   </pic:nvPicPr>
                   <pic:blipFill>
-                    <a:blip r:embed="rId20"/>
+                    <a:blip r:embed="rId24"/>
                     <a:stretch>
                       <a:fillRect/>
                     </a:stretch>
@@ -2839,7 +3932,23 @@
     <w:p/>
     <w:p>
       <w:r>
-        <w:t>The ouput matches the expectation as for the columns contained. Moreover all restaurants are on Broadway.</w:t>
+        <w:t xml:space="preserve">The </w:t>
+      </w:r>
+      <w:proofErr w:type="spellStart"/>
+      <w:r>
+        <w:t>ouput</w:t>
+      </w:r>
+      <w:proofErr w:type="spellEnd"/>
+      <w:r>
+        <w:t xml:space="preserve"> matches the expectation as for the columns contained. </w:t>
+      </w:r>
+      <w:proofErr w:type="gramStart"/>
+      <w:r>
+        <w:t>Moreover</w:t>
+      </w:r>
+      <w:proofErr w:type="gramEnd"/>
+      <w:r>
+        <w:t xml:space="preserve"> all restaurants are on Broadway.</w:t>
       </w:r>
     </w:p>
     <w:p>
@@ -2854,11 +3963,16 @@
       </w:pPr>
       <w:r>
         <w:lastRenderedPageBreak/>
-        <w:t xml:space="preserve">Query 7 </w:t>
+        <w:t xml:space="preserve">Query </w:t>
+      </w:r>
+      <w:proofErr w:type="gramStart"/>
+      <w:r>
+        <w:t xml:space="preserve">7 </w:t>
       </w:r>
       <w:r>
         <w:t>:</w:t>
       </w:r>
+      <w:proofErr w:type="gramEnd"/>
       <w:r>
         <w:t xml:space="preserve"> The restaurant who</w:t>
       </w:r>
@@ -2894,12 +4008,25 @@
     </w:p>
     <w:p>
       <w:r>
-        <w:t>MATCH (r:Restaurant) WHERE ID(r) = 123 Return r;</w:t>
-      </w:r>
-    </w:p>
-    <w:p/>
-    <w:p>
-      <w:r>
+        <w:t>MATCH (</w:t>
+      </w:r>
+      <w:proofErr w:type="spellStart"/>
+      <w:proofErr w:type="gramStart"/>
+      <w:r>
+        <w:t>r:Restaurant</w:t>
+      </w:r>
+      <w:proofErr w:type="spellEnd"/>
+      <w:proofErr w:type="gramEnd"/>
+      <w:r>
+        <w:t>) WHERE ID(r) = 123 Return r;</w:t>
+      </w:r>
+    </w:p>
+    <w:p/>
+    <w:p>
+      <w:r>
+        <w:rPr>
+          <w:noProof/>
+        </w:rPr>
         <w:drawing>
           <wp:inline distT="0" distB="0" distL="0" distR="0" wp14:anchorId="3E7886B0" wp14:editId="779FEE5B">
             <wp:extent cx="6102350" cy="4219575"/>
@@ -2916,7 +4043,7 @@
                     <pic:cNvPicPr/>
                   </pic:nvPicPr>
                   <pic:blipFill>
-                    <a:blip r:embed="rId21"/>
+                    <a:blip r:embed="rId25"/>
                     <a:stretch>
                       <a:fillRect/>
                     </a:stretch>
@@ -3035,7 +4162,15 @@
       </w:pPr>
       <w:r>
         <w:lastRenderedPageBreak/>
-        <w:t xml:space="preserve">Query 8 : </w:t>
+        <w:t xml:space="preserve">Query </w:t>
+      </w:r>
+      <w:proofErr w:type="gramStart"/>
+      <w:r>
+        <w:t>8 :</w:t>
+      </w:r>
+      <w:proofErr w:type="gramEnd"/>
+      <w:r>
+        <w:t xml:space="preserve"> </w:t>
       </w:r>
       <w:r>
         <w:t>Get all the information of all restaurants in the Bronx</w:t>
@@ -3044,7 +4179,15 @@
     <w:p/>
     <w:p>
       <w:r>
-        <w:t>Here the output should take the same form as for the previous querry, except it should hold more nodes.</w:t>
+        <w:t xml:space="preserve">Here the output should take the same form as for the previous </w:t>
+      </w:r>
+      <w:proofErr w:type="spellStart"/>
+      <w:r>
+        <w:t>querry</w:t>
+      </w:r>
+      <w:proofErr w:type="spellEnd"/>
+      <w:r>
+        <w:t>, except it should hold more nodes.</w:t>
       </w:r>
     </w:p>
     <w:p/>
@@ -3058,12 +4201,25 @@
     </w:p>
     <w:p>
       <w:r>
-        <w:t>MATCH (r:Restaurant {borough: ‘Bronx’}) RETURN r;</w:t>
-      </w:r>
-    </w:p>
-    <w:p/>
-    <w:p>
-      <w:r>
+        <w:t>MATCH (</w:t>
+      </w:r>
+      <w:proofErr w:type="spellStart"/>
+      <w:proofErr w:type="gramStart"/>
+      <w:r>
+        <w:t>r:Restaurant</w:t>
+      </w:r>
+      <w:proofErr w:type="spellEnd"/>
+      <w:proofErr w:type="gramEnd"/>
+      <w:r>
+        <w:t xml:space="preserve"> {borough: ‘Bronx’}) RETURN r;</w:t>
+      </w:r>
+    </w:p>
+    <w:p/>
+    <w:p>
+      <w:r>
+        <w:rPr>
+          <w:noProof/>
+        </w:rPr>
         <w:drawing>
           <wp:inline distT="0" distB="0" distL="0" distR="0" wp14:anchorId="2B9F4A42" wp14:editId="1152EF92">
             <wp:extent cx="6102350" cy="2021205"/>
@@ -3080,7 +4236,7 @@
                     <pic:cNvPicPr/>
                   </pic:nvPicPr>
                   <pic:blipFill>
-                    <a:blip r:embed="rId22"/>
+                    <a:blip r:embed="rId26"/>
                     <a:stretch>
                       <a:fillRect/>
                     </a:stretch>
@@ -3387,7 +4543,13 @@
         <w:pStyle w:val="Titre2"/>
       </w:pPr>
       <w:r>
-        <w:t xml:space="preserve">Query : </w:t>
+        <w:t xml:space="preserve">Query </w:t>
+      </w:r>
+      <w:r>
+        <w:t>1</w:t>
+      </w:r>
+      <w:r>
+        <w:t xml:space="preserve">: </w:t>
       </w:r>
       <w:r>
         <w:t>Get the average grade of all cuisine types.</w:t>
@@ -3401,7 +4563,15 @@
     </w:p>
     <w:p>
       <w:r>
-        <w:t>It is to be noted that the output will hold the average of the average of grades of all restaurants.  It is due to our treatment of the dataset and does not take into account the number of grades each restaurant has or their population.</w:t>
+        <w:t xml:space="preserve">It is to be noted that the output will hold the average of the average of grades of all restaurants.  It is due to our treatment of the dataset and does not </w:t>
+      </w:r>
+      <w:proofErr w:type="gramStart"/>
+      <w:r>
+        <w:t>take into account</w:t>
+      </w:r>
+      <w:proofErr w:type="gramEnd"/>
+      <w:r>
+        <w:t xml:space="preserve"> the number of grades each restaurant has or their population.</w:t>
       </w:r>
     </w:p>
     <w:p/>
@@ -3415,29 +4585,113 @@
     </w:p>
     <w:p>
       <w:r>
-        <w:t xml:space="preserve">MATCH (r:Restaurant) WHERE r.grades IS NOT NULL RETURN r.cuisine, AVG(r.grades) AS avg_grade ORDER BY avg_grade DESC; </w:t>
-      </w:r>
-    </w:p>
-    <w:p/>
-    <w:p>
-      <w:r>
-        <w:t>Here We check that all restaurants are indeed graded. The AVG(r.grades) computes the average  of all grades, the whole being</w:t>
-      </w:r>
-      <w:r>
-        <w:t xml:space="preserve"> defaultly</w:t>
-      </w:r>
+        <w:t>MATCH (</w:t>
+      </w:r>
+      <w:proofErr w:type="spellStart"/>
+      <w:proofErr w:type="gramStart"/>
+      <w:r>
+        <w:t>r:Restaurant</w:t>
+      </w:r>
+      <w:proofErr w:type="spellEnd"/>
+      <w:proofErr w:type="gramEnd"/>
+      <w:r>
+        <w:t xml:space="preserve">) WHERE </w:t>
+      </w:r>
+      <w:proofErr w:type="spellStart"/>
+      <w:r>
+        <w:t>r.grades</w:t>
+      </w:r>
+      <w:proofErr w:type="spellEnd"/>
+      <w:r>
+        <w:t xml:space="preserve"> IS NOT NULL RETURN </w:t>
+      </w:r>
+      <w:proofErr w:type="spellStart"/>
+      <w:r>
+        <w:t>r.cuisine</w:t>
+      </w:r>
+      <w:proofErr w:type="spellEnd"/>
+      <w:r>
+        <w:t>, AVG(</w:t>
+      </w:r>
+      <w:proofErr w:type="spellStart"/>
+      <w:r>
+        <w:t>r.grades</w:t>
+      </w:r>
+      <w:proofErr w:type="spellEnd"/>
+      <w:r>
+        <w:t xml:space="preserve">) AS </w:t>
+      </w:r>
+      <w:proofErr w:type="spellStart"/>
+      <w:r>
+        <w:t>avg_grade</w:t>
+      </w:r>
+      <w:proofErr w:type="spellEnd"/>
+      <w:r>
+        <w:t xml:space="preserve"> ORDER BY </w:t>
+      </w:r>
+      <w:proofErr w:type="spellStart"/>
+      <w:r>
+        <w:t>avg_grade</w:t>
+      </w:r>
+      <w:proofErr w:type="spellEnd"/>
+      <w:r>
+        <w:t xml:space="preserve"> DESC; </w:t>
+      </w:r>
+    </w:p>
+    <w:p/>
+    <w:p>
+      <w:r>
+        <w:t>Here We check that all restaurants are indeed graded. The AVG(</w:t>
+      </w:r>
+      <w:proofErr w:type="spellStart"/>
+      <w:proofErr w:type="gramStart"/>
+      <w:r>
+        <w:t>r.grades</w:t>
+      </w:r>
+      <w:proofErr w:type="spellEnd"/>
+      <w:proofErr w:type="gramEnd"/>
+      <w:r>
+        <w:t>) computes the average  of all grades, the whole being</w:t>
+      </w:r>
+      <w:r>
+        <w:t xml:space="preserve"> </w:t>
+      </w:r>
+      <w:proofErr w:type="spellStart"/>
+      <w:r>
+        <w:t>defaultly</w:t>
+      </w:r>
+      <w:proofErr w:type="spellEnd"/>
       <w:r>
         <w:t xml:space="preserve"> grouped by the other field, in that case the cuisine type.</w:t>
       </w:r>
     </w:p>
     <w:p>
       <w:r>
-        <w:t>The alias (AS avg_grade) is used to later order the results according to the average grade of each cuisine type, here in descending order(DESC).</w:t>
-      </w:r>
-    </w:p>
-    <w:p/>
-    <w:p>
-      <w:r>
+        <w:t xml:space="preserve">The alias (AS </w:t>
+      </w:r>
+      <w:proofErr w:type="spellStart"/>
+      <w:r>
+        <w:t>avg_grade</w:t>
+      </w:r>
+      <w:proofErr w:type="spellEnd"/>
+      <w:r>
+        <w:t xml:space="preserve">) is used to later order the results according to the average grade of each cuisine type, here in descending </w:t>
+      </w:r>
+      <w:proofErr w:type="gramStart"/>
+      <w:r>
+        <w:t>order(</w:t>
+      </w:r>
+      <w:proofErr w:type="gramEnd"/>
+      <w:r>
+        <w:t>DESC).</w:t>
+      </w:r>
+    </w:p>
+    <w:p/>
+    <w:p>
+      <w:r>
+        <w:rPr>
+          <w:noProof/>
+        </w:rPr>
         <w:drawing>
           <wp:inline distT="0" distB="0" distL="0" distR="0" wp14:anchorId="471356EC" wp14:editId="54EDAC28">
             <wp:extent cx="6102350" cy="2207895"/>
@@ -3454,7 +4708,7 @@
                     <pic:cNvPicPr/>
                   </pic:nvPicPr>
                   <pic:blipFill>
-                    <a:blip r:embed="rId23"/>
+                    <a:blip r:embed="rId27"/>
                     <a:stretch>
                       <a:fillRect/>
                     </a:stretch>
@@ -3478,7 +4732,15 @@
     <w:p/>
     <w:p>
       <w:r>
-        <w:t>Here the output matches has the 2 expected Fields, with a grade by cuisine type</w:t>
+        <w:t xml:space="preserve">Here the output matches </w:t>
+      </w:r>
+      <w:proofErr w:type="gramStart"/>
+      <w:r>
+        <w:t>has</w:t>
+      </w:r>
+      <w:proofErr w:type="gramEnd"/>
+      <w:r>
+        <w:t xml:space="preserve"> the 2 expected Fields, with a grade by cuisine type</w:t>
       </w:r>
       <w:r>
         <w:t xml:space="preserve"> and the grades in descending order</w:t>
@@ -3493,16 +4755,43 @@
         <w:pStyle w:val="Titre2"/>
       </w:pPr>
       <w:r>
-        <w:t xml:space="preserve">Query : </w:t>
-      </w:r>
-      <w:r>
-        <w:t>Count the number of restaurants per zipcode.</w:t>
-      </w:r>
-    </w:p>
-    <w:p/>
-    <w:p>
-      <w:r>
-        <w:t>The goal of this querry is to compute the number of restaurants each zipcode holds.</w:t>
+        <w:t xml:space="preserve">Query </w:t>
+      </w:r>
+      <w:r>
+        <w:t>2</w:t>
+      </w:r>
+      <w:r>
+        <w:t xml:space="preserve">: Count the number of restaurants per </w:t>
+      </w:r>
+      <w:proofErr w:type="spellStart"/>
+      <w:r>
+        <w:t>zipcode</w:t>
+      </w:r>
+      <w:proofErr w:type="spellEnd"/>
+      <w:r>
+        <w:t>.</w:t>
+      </w:r>
+    </w:p>
+    <w:p/>
+    <w:p>
+      <w:r>
+        <w:t xml:space="preserve">The goal of this </w:t>
+      </w:r>
+      <w:proofErr w:type="spellStart"/>
+      <w:r>
+        <w:t>querry</w:t>
+      </w:r>
+      <w:proofErr w:type="spellEnd"/>
+      <w:r>
+        <w:t xml:space="preserve"> is to compute the number of restaurants each </w:t>
+      </w:r>
+      <w:proofErr w:type="spellStart"/>
+      <w:r>
+        <w:t>zipcode</w:t>
+      </w:r>
+      <w:proofErr w:type="spellEnd"/>
+      <w:r>
+        <w:t xml:space="preserve"> holds.</w:t>
       </w:r>
       <w:r>
         <w:br/>
@@ -3525,13 +4814,63 @@
     </w:p>
     <w:p>
       <w:r>
-        <w:t>MATCH (r:Restaurant) RETURN r.borough, COUNT(r) AS restaurant_count ORDER_BY restaurant_count DESC</w:t>
-      </w:r>
-    </w:p>
-    <w:p/>
-    <w:p>
-      <w:r>
-        <w:t>The main difference with the previous querry is the replacement of AVG by COUNT to get a number of occurrence rather than an average</w:t>
+        <w:t>MATCH (</w:t>
+      </w:r>
+      <w:proofErr w:type="spellStart"/>
+      <w:proofErr w:type="gramStart"/>
+      <w:r>
+        <w:t>r:Restaurant</w:t>
+      </w:r>
+      <w:proofErr w:type="spellEnd"/>
+      <w:proofErr w:type="gramEnd"/>
+      <w:r>
+        <w:t xml:space="preserve">) RETURN </w:t>
+      </w:r>
+      <w:proofErr w:type="spellStart"/>
+      <w:r>
+        <w:t>r.borough</w:t>
+      </w:r>
+      <w:proofErr w:type="spellEnd"/>
+      <w:r>
+        <w:t xml:space="preserve">, COUNT(r) AS </w:t>
+      </w:r>
+      <w:proofErr w:type="spellStart"/>
+      <w:r>
+        <w:t>restaurant_count</w:t>
+      </w:r>
+      <w:proofErr w:type="spellEnd"/>
+      <w:r>
+        <w:t xml:space="preserve"> ORDER_BY </w:t>
+      </w:r>
+      <w:proofErr w:type="spellStart"/>
+      <w:r>
+        <w:t>restaurant_count</w:t>
+      </w:r>
+      <w:proofErr w:type="spellEnd"/>
+      <w:r>
+        <w:t xml:space="preserve"> DESC</w:t>
+      </w:r>
+    </w:p>
+    <w:p/>
+    <w:p>
+      <w:r>
+        <w:t xml:space="preserve">The main difference with the previous </w:t>
+      </w:r>
+      <w:proofErr w:type="spellStart"/>
+      <w:r>
+        <w:t>querry</w:t>
+      </w:r>
+      <w:proofErr w:type="spellEnd"/>
+      <w:r>
+        <w:t xml:space="preserve"> is the replacement of AVG by COUNT to get a number of </w:t>
+      </w:r>
+      <w:proofErr w:type="gramStart"/>
+      <w:r>
+        <w:t>occurrence</w:t>
+      </w:r>
+      <w:proofErr w:type="gramEnd"/>
+      <w:r>
+        <w:t xml:space="preserve"> rather than an average</w:t>
       </w:r>
     </w:p>
     <w:p/>
@@ -3558,7 +4897,7 @@
                     <pic:cNvPicPr/>
                   </pic:nvPicPr>
                   <pic:blipFill>
-                    <a:blip r:embed="rId24"/>
+                    <a:blip r:embed="rId28"/>
                     <a:stretch>
                       <a:fillRect/>
                     </a:stretch>
@@ -3622,22 +4961,43 @@
         <w:t xml:space="preserve">Query </w:t>
       </w:r>
       <w:r>
-        <w:t>: Get the average grade of all cuisine types</w:t>
-      </w:r>
-      <w:r>
-        <w:t xml:space="preserve"> in the Bronx</w:t>
-      </w:r>
-      <w:r>
-        <w:t>.</w:t>
-      </w:r>
-    </w:p>
-    <w:p/>
-    <w:p>
-      <w:r>
-        <w:t>The result should be the same as for the first complex querry, except that it should only take into account the restaurants in the Bronx.</w:t>
-      </w:r>
-      <w:r>
-        <w:t xml:space="preserve"> The borough columns is used to check that the constraints are respected.</w:t>
+        <w:t>1</w:t>
+      </w:r>
+      <w:r>
+        <w:t>: Get the average grade of all cuisine types in the Bronx.</w:t>
+      </w:r>
+    </w:p>
+    <w:p/>
+    <w:p>
+      <w:r>
+        <w:t xml:space="preserve">The result should be the same as for the first complex </w:t>
+      </w:r>
+      <w:proofErr w:type="spellStart"/>
+      <w:r>
+        <w:t>querry</w:t>
+      </w:r>
+      <w:proofErr w:type="spellEnd"/>
+      <w:r>
+        <w:t xml:space="preserve">, except that it should only </w:t>
+      </w:r>
+      <w:proofErr w:type="gramStart"/>
+      <w:r>
+        <w:t>take into account</w:t>
+      </w:r>
+      <w:proofErr w:type="gramEnd"/>
+      <w:r>
+        <w:t xml:space="preserve"> the restaurants in the Bronx.</w:t>
+      </w:r>
+      <w:r>
+        <w:t xml:space="preserve"> The borough columns </w:t>
+      </w:r>
+      <w:proofErr w:type="gramStart"/>
+      <w:r>
+        <w:t>is</w:t>
+      </w:r>
+      <w:proofErr w:type="gramEnd"/>
+      <w:r>
+        <w:t xml:space="preserve"> used to check that the constraints are respected.</w:t>
       </w:r>
     </w:p>
     <w:p/>
@@ -3664,19 +5024,121 @@
         <w:rPr>
           <w:lang w:val="en-GB"/>
         </w:rPr>
-        <w:t>MATCH (r:Restaurant{borough:’Bronx’}) WHERE EXISTS(r.grades) // Check if restaurant has grades RETURN r.cuisine</w:t>
-      </w:r>
-      <w:r>
-        <w:rPr>
-          <w:lang w:val="en-GB"/>
-        </w:rPr>
-        <w:t>, r.borough</w:t>
-      </w:r>
-      <w:r>
-        <w:rPr>
-          <w:lang w:val="en-GB"/>
-        </w:rPr>
-        <w:t>, AVG(r.grades) AS avg_grade GROUP BY r.cuisine ORDER BY avg_grade DESC;</w:t>
+        <w:t>MATCH (</w:t>
+      </w:r>
+      <w:proofErr w:type="spellStart"/>
+      <w:proofErr w:type="gramStart"/>
+      <w:r>
+        <w:rPr>
+          <w:lang w:val="en-GB"/>
+        </w:rPr>
+        <w:t>r:Restaurant</w:t>
+      </w:r>
+      <w:proofErr w:type="spellEnd"/>
+      <w:proofErr w:type="gramEnd"/>
+      <w:r>
+        <w:rPr>
+          <w:lang w:val="en-GB"/>
+        </w:rPr>
+        <w:t>{</w:t>
+      </w:r>
+      <w:proofErr w:type="spellStart"/>
+      <w:r>
+        <w:rPr>
+          <w:lang w:val="en-GB"/>
+        </w:rPr>
+        <w:t>borough:’Bronx</w:t>
+      </w:r>
+      <w:proofErr w:type="spellEnd"/>
+      <w:r>
+        <w:rPr>
+          <w:lang w:val="en-GB"/>
+        </w:rPr>
+        <w:t>’}) WHERE EXISTS(</w:t>
+      </w:r>
+      <w:proofErr w:type="spellStart"/>
+      <w:r>
+        <w:rPr>
+          <w:lang w:val="en-GB"/>
+        </w:rPr>
+        <w:t>r.grades</w:t>
+      </w:r>
+      <w:proofErr w:type="spellEnd"/>
+      <w:r>
+        <w:rPr>
+          <w:lang w:val="en-GB"/>
+        </w:rPr>
+        <w:t xml:space="preserve">) // Check if restaurant has grades RETURN </w:t>
+      </w:r>
+      <w:proofErr w:type="spellStart"/>
+      <w:r>
+        <w:rPr>
+          <w:lang w:val="en-GB"/>
+        </w:rPr>
+        <w:t>r.cuisine</w:t>
+      </w:r>
+      <w:proofErr w:type="spellEnd"/>
+      <w:r>
+        <w:rPr>
+          <w:lang w:val="en-GB"/>
+        </w:rPr>
+        <w:t xml:space="preserve">, </w:t>
+      </w:r>
+      <w:proofErr w:type="spellStart"/>
+      <w:r>
+        <w:rPr>
+          <w:lang w:val="en-GB"/>
+        </w:rPr>
+        <w:t>r.borough</w:t>
+      </w:r>
+      <w:proofErr w:type="spellEnd"/>
+      <w:r>
+        <w:rPr>
+          <w:lang w:val="en-GB"/>
+        </w:rPr>
+        <w:t>, AVG(</w:t>
+      </w:r>
+      <w:proofErr w:type="spellStart"/>
+      <w:r>
+        <w:rPr>
+          <w:lang w:val="en-GB"/>
+        </w:rPr>
+        <w:t>r.grades</w:t>
+      </w:r>
+      <w:proofErr w:type="spellEnd"/>
+      <w:r>
+        <w:rPr>
+          <w:lang w:val="en-GB"/>
+        </w:rPr>
+        <w:t xml:space="preserve">) AS </w:t>
+      </w:r>
+      <w:proofErr w:type="spellStart"/>
+      <w:r>
+        <w:rPr>
+          <w:lang w:val="en-GB"/>
+        </w:rPr>
+        <w:t>avg_grade</w:t>
+      </w:r>
+      <w:proofErr w:type="spellEnd"/>
+      <w:r>
+        <w:rPr>
+          <w:lang w:val="en-GB"/>
+        </w:rPr>
+        <w:t xml:space="preserve"> ORDER BY </w:t>
+      </w:r>
+      <w:proofErr w:type="spellStart"/>
+      <w:r>
+        <w:rPr>
+          <w:lang w:val="en-GB"/>
+        </w:rPr>
+        <w:t>avg_grade</w:t>
+      </w:r>
+      <w:proofErr w:type="spellEnd"/>
+      <w:r>
+        <w:rPr>
+          <w:lang w:val="en-GB"/>
+        </w:rPr>
+        <w:t xml:space="preserve"> DESC;</w:t>
       </w:r>
     </w:p>
     <w:p>
@@ -3706,13 +5168,51 @@
         <w:rPr>
           <w:lang w:val="en-GB"/>
         </w:rPr>
-        <w:t>The key difference between this query and the first complex one is the extra filter on the restaurants using its properties, just as was done in the simple querries(</w:t>
-      </w:r>
-      <w:r>
-        <w:rPr>
-          <w:lang w:val="en-GB"/>
-        </w:rPr>
-        <w:t>r:Restaurant{borough:’Bronx’})</w:t>
+        <w:t xml:space="preserve">The key difference between this query and the first complex one is the extra filter on the restaurants using its properties, just as was done in the simple </w:t>
+      </w:r>
+      <w:proofErr w:type="spellStart"/>
+      <w:r>
+        <w:rPr>
+          <w:lang w:val="en-GB"/>
+        </w:rPr>
+        <w:t>querries</w:t>
+      </w:r>
+      <w:proofErr w:type="spellEnd"/>
+      <w:r>
+        <w:rPr>
+          <w:lang w:val="en-GB"/>
+        </w:rPr>
+        <w:t>(</w:t>
+      </w:r>
+      <w:proofErr w:type="spellStart"/>
+      <w:proofErr w:type="gramStart"/>
+      <w:r>
+        <w:rPr>
+          <w:lang w:val="en-GB"/>
+        </w:rPr>
+        <w:t>r:Restaurant</w:t>
+      </w:r>
+      <w:proofErr w:type="spellEnd"/>
+      <w:proofErr w:type="gramEnd"/>
+      <w:r>
+        <w:rPr>
+          <w:lang w:val="en-GB"/>
+        </w:rPr>
+        <w:t>{</w:t>
+      </w:r>
+      <w:proofErr w:type="spellStart"/>
+      <w:r>
+        <w:rPr>
+          <w:lang w:val="en-GB"/>
+        </w:rPr>
+        <w:t>borough:’Bronx</w:t>
+      </w:r>
+      <w:proofErr w:type="spellEnd"/>
+      <w:r>
+        <w:rPr>
+          <w:lang w:val="en-GB"/>
+        </w:rPr>
+        <w:t>’})</w:t>
       </w:r>
       <w:r>
         <w:rPr>
@@ -3759,6 +5259,7 @@
       </w:pPr>
       <w:r>
         <w:rPr>
+          <w:noProof/>
           <w:lang w:val="en-GB"/>
         </w:rPr>
         <w:drawing>
@@ -3777,7 +5278,7 @@
                     <pic:cNvPicPr/>
                   </pic:nvPicPr>
                   <pic:blipFill>
-                    <a:blip r:embed="rId25"/>
+                    <a:blip r:embed="rId29"/>
                     <a:stretch>
                       <a:fillRect/>
                     </a:stretch>
@@ -3813,25 +5314,27 @@
         <w:pStyle w:val="Titre2"/>
       </w:pPr>
       <w:r>
-        <w:t xml:space="preserve">Query : Count the number of </w:t>
-      </w:r>
-      <w:r>
-        <w:t xml:space="preserve">Italian </w:t>
-      </w:r>
-      <w:r>
-        <w:t xml:space="preserve">restaurants per </w:t>
-      </w:r>
-      <w:r>
-        <w:t>borough</w:t>
-      </w:r>
-      <w:r>
-        <w:t>.</w:t>
-      </w:r>
-    </w:p>
-    <w:p/>
-    <w:p>
-      <w:r>
-        <w:t>The goal of this querry is to obtain 3 fields: the borough, the number of Italian restaurants and the cuisine type to make sure the constraints are respected.</w:t>
+        <w:t xml:space="preserve">Query </w:t>
+      </w:r>
+      <w:r>
+        <w:t>2</w:t>
+      </w:r>
+      <w:r>
+        <w:t>: Count the number of Italian restaurants per borough.</w:t>
+      </w:r>
+    </w:p>
+    <w:p/>
+    <w:p>
+      <w:r>
+        <w:t xml:space="preserve">The goal of this </w:t>
+      </w:r>
+      <w:proofErr w:type="spellStart"/>
+      <w:r>
+        <w:t>querry</w:t>
+      </w:r>
+      <w:proofErr w:type="spellEnd"/>
+      <w:r>
+        <w:t xml:space="preserve"> is to obtain 3 fields: the borough, the number of Italian restaurants and the cuisine type to make sure the constraints are respected.</w:t>
       </w:r>
     </w:p>
     <w:p/>
@@ -3850,7 +5353,41 @@
     </w:p>
     <w:p>
       <w:r>
-        <w:t>MATCH (r:Restaurant{cuisine:’Italian}) RETURN r.borough, r.cuisine, Count(r) AS count ORDER BY count DESC;</w:t>
+        <w:t>MATCH (</w:t>
+      </w:r>
+      <w:proofErr w:type="spellStart"/>
+      <w:proofErr w:type="gramStart"/>
+      <w:r>
+        <w:t>r:Restaurant</w:t>
+      </w:r>
+      <w:proofErr w:type="spellEnd"/>
+      <w:proofErr w:type="gramEnd"/>
+      <w:r>
+        <w:t>{</w:t>
+      </w:r>
+      <w:proofErr w:type="spellStart"/>
+      <w:r>
+        <w:t>cuisine:’Italian</w:t>
+      </w:r>
+      <w:proofErr w:type="spellEnd"/>
+      <w:r>
+        <w:t xml:space="preserve">}) RETURN </w:t>
+      </w:r>
+      <w:proofErr w:type="spellStart"/>
+      <w:r>
+        <w:t>r.borough</w:t>
+      </w:r>
+      <w:proofErr w:type="spellEnd"/>
+      <w:r>
+        <w:t xml:space="preserve">, </w:t>
+      </w:r>
+      <w:proofErr w:type="spellStart"/>
+      <w:r>
+        <w:t>r.cuisine</w:t>
+      </w:r>
+      <w:proofErr w:type="spellEnd"/>
+      <w:r>
+        <w:t>, Count(r) AS count ORDER BY count DESC;</w:t>
       </w:r>
     </w:p>
     <w:p/>
@@ -3872,6 +5409,9 @@
     </w:p>
     <w:p>
       <w:r>
+        <w:rPr>
+          <w:noProof/>
+        </w:rPr>
         <w:drawing>
           <wp:inline distT="0" distB="0" distL="0" distR="0" wp14:anchorId="03315641" wp14:editId="08C63A22">
             <wp:extent cx="6102350" cy="1849120"/>
@@ -3888,7 +5428,7 @@
                     <pic:cNvPicPr/>
                   </pic:nvPicPr>
                   <pic:blipFill>
-                    <a:blip r:embed="rId26"/>
+                    <a:blip r:embed="rId30"/>
                     <a:stretch>
                       <a:fillRect/>
                     </a:stretch>
@@ -3916,7 +5456,7 @@
       </w:r>
     </w:p>
     <w:sectPr>
-      <w:footerReference w:type="default" r:id="rId27"/>
+      <w:footerReference w:type="default" r:id="rId31"/>
       <w:pgSz w:w="11910" w:h="16840"/>
       <w:pgMar w:top="1320" w:right="1020" w:bottom="1220" w:left="1280" w:header="0" w:footer="1021" w:gutter="0"/>
       <w:cols w:space="720"/>

</xml_diff>